<commit_message>
added broken collapsing toolbar
</commit_message>
<xml_diff>
--- a/docs/Notenrechner.docx
+++ b/docs/Notenrechner.docx
@@ -4774,12 +4774,12 @@
         <w:t xml:space="preserve"> darauf hingewiesen, dass keine Fächer verfügbar sind.</w:t>
       </w:r>
     </w:p>
-    <w:bookmarkStart w:id="6" w:name="_Toc25173869"/>
     <w:p>
       <w:pPr>
         <w:pStyle w:val="berschrift2"/>
         <w:jc w:val="both"/>
       </w:pPr>
+      <w:bookmarkStart w:id="6" w:name="_Toc25173869"/>
       <w:r>
         <w:rPr>
           <w:noProof/>
@@ -5158,7 +5158,7 @@
                               </w:rPr>
                               <w:fldChar w:fldCharType="separate"/>
                             </w:r>
-                            <w:bookmarkStart w:id="8" w:name="_Toc25173894"/>
+                            <w:bookmarkStart w:id="9" w:name="_Toc25173894"/>
                             <w:r>
                               <w:rPr>
                                 <w:noProof/>
@@ -5177,7 +5177,7 @@
                               </w:rPr>
                               <w:t xml:space="preserve"> Noten-Bildschirm</w:t>
                             </w:r>
-                            <w:bookmarkEnd w:id="8"/>
+                            <w:bookmarkEnd w:id="9"/>
                           </w:p>
                         </w:txbxContent>
                       </wps:txbx>
@@ -5448,11 +5448,11 @@
         <w:pStyle w:val="berschrift2"/>
         <w:jc w:val="both"/>
       </w:pPr>
-      <w:bookmarkStart w:id="9" w:name="_Toc25173870"/>
+      <w:bookmarkStart w:id="11" w:name="_Toc25173870"/>
       <w:r>
         <w:t>Menü</w:t>
       </w:r>
-      <w:bookmarkEnd w:id="9"/>
+      <w:bookmarkEnd w:id="11"/>
     </w:p>
     <w:p>
       <w:pPr>
@@ -5722,10 +5722,7 @@
         <w:t xml:space="preserve"> </w:t>
       </w:r>
       <w:r>
-        <w:t>wenn verwendet</w:t>
-      </w:r>
-      <w:r>
-        <w:t>,</w:t>
+        <w:t>wenn verwendet,</w:t>
       </w:r>
       <w:r>
         <w:rPr>
@@ -5992,7 +5989,7 @@
                               </w:rPr>
                               <w:fldChar w:fldCharType="separate"/>
                             </w:r>
-                            <w:bookmarkStart w:id="10" w:name="_Toc25173895"/>
+                            <w:bookmarkStart w:id="12" w:name="_Toc25173895"/>
                             <w:r>
                               <w:rPr>
                                 <w:noProof/>
@@ -6011,7 +6008,7 @@
                               </w:rPr>
                               <w:t xml:space="preserve"> Menü</w:t>
                             </w:r>
-                            <w:bookmarkEnd w:id="10"/>
+                            <w:bookmarkEnd w:id="12"/>
                           </w:p>
                         </w:txbxContent>
                       </wps:txbx>
@@ -6061,7 +6058,7 @@
                         </w:rPr>
                         <w:fldChar w:fldCharType="separate"/>
                       </w:r>
-                      <w:bookmarkStart w:id="15" w:name="_Toc25173895"/>
+                      <w:bookmarkStart w:id="13" w:name="_Toc25173895"/>
                       <w:r>
                         <w:rPr>
                           <w:noProof/>
@@ -6080,7 +6077,7 @@
                         </w:rPr>
                         <w:t xml:space="preserve"> Menü</w:t>
                       </w:r>
-                      <w:bookmarkEnd w:id="15"/>
+                      <w:bookmarkEnd w:id="13"/>
                     </w:p>
                   </w:txbxContent>
                 </v:textbox>
@@ -6188,8 +6185,6 @@
         </w:rPr>
         <w:t xml:space="preserve">momentan ausgewählte </w:t>
       </w:r>
-      <w:bookmarkStart w:id="11" w:name="_GoBack"/>
-      <w:bookmarkEnd w:id="11"/>
       <w:r>
         <w:rPr>
           <w:color w:val="000000" w:themeColor="text1"/>
@@ -6491,11 +6486,11 @@
         <w:pStyle w:val="berschrift2"/>
         <w:jc w:val="both"/>
       </w:pPr>
-      <w:bookmarkStart w:id="12" w:name="_Toc25173871"/>
+      <w:bookmarkStart w:id="14" w:name="_Toc25173871"/>
       <w:r>
         <w:t>Editor</w:t>
       </w:r>
-      <w:bookmarkEnd w:id="12"/>
+      <w:bookmarkEnd w:id="14"/>
     </w:p>
     <w:p>
       <w:pPr>
@@ -6662,7 +6657,7 @@
                               </w:rPr>
                               <w:fldChar w:fldCharType="separate"/>
                             </w:r>
-                            <w:bookmarkStart w:id="13" w:name="_Toc25173896"/>
+                            <w:bookmarkStart w:id="15" w:name="_Toc25173896"/>
                             <w:r>
                               <w:rPr>
                                 <w:noProof/>
@@ -6681,7 +6676,7 @@
                               </w:rPr>
                               <w:t xml:space="preserve"> Noten-Editor</w:t>
                             </w:r>
-                            <w:bookmarkEnd w:id="13"/>
+                            <w:bookmarkEnd w:id="15"/>
                           </w:p>
                         </w:txbxContent>
                       </wps:txbx>
@@ -6731,7 +6726,7 @@
                         </w:rPr>
                         <w:fldChar w:fldCharType="separate"/>
                       </w:r>
-                      <w:bookmarkStart w:id="18" w:name="_Toc25173896"/>
+                      <w:bookmarkStart w:id="16" w:name="_Toc25173896"/>
                       <w:r>
                         <w:rPr>
                           <w:noProof/>
@@ -6750,7 +6745,7 @@
                         </w:rPr>
                         <w:t xml:space="preserve"> Noten-Editor</w:t>
                       </w:r>
-                      <w:bookmarkEnd w:id="18"/>
+                      <w:bookmarkEnd w:id="16"/>
                     </w:p>
                   </w:txbxContent>
                 </v:textbox>
@@ -7177,7 +7172,7 @@
                               </w:rPr>
                               <w:fldChar w:fldCharType="separate"/>
                             </w:r>
-                            <w:bookmarkStart w:id="14" w:name="_Toc25173897"/>
+                            <w:bookmarkStart w:id="17" w:name="_Toc25173897"/>
                             <w:r>
                               <w:rPr>
                                 <w:noProof/>
@@ -7196,7 +7191,7 @@
                               </w:rPr>
                               <w:t xml:space="preserve"> Tabellen-Editor</w:t>
                             </w:r>
-                            <w:bookmarkEnd w:id="14"/>
+                            <w:bookmarkEnd w:id="17"/>
                           </w:p>
                         </w:txbxContent>
                       </wps:txbx>
@@ -7246,7 +7241,7 @@
                         </w:rPr>
                         <w:fldChar w:fldCharType="separate"/>
                       </w:r>
-                      <w:bookmarkStart w:id="20" w:name="_Toc25173897"/>
+                      <w:bookmarkStart w:id="18" w:name="_Toc25173897"/>
                       <w:r>
                         <w:rPr>
                           <w:noProof/>
@@ -7265,7 +7260,7 @@
                         </w:rPr>
                         <w:t xml:space="preserve"> Tabellen-Editor</w:t>
                       </w:r>
-                      <w:bookmarkEnd w:id="20"/>
+                      <w:bookmarkEnd w:id="18"/>
                     </w:p>
                   </w:txbxContent>
                 </v:textbox>
@@ -7513,7 +7508,7 @@
         <w:pStyle w:val="berschrift2"/>
         <w:jc w:val="both"/>
       </w:pPr>
-      <w:bookmarkStart w:id="15" w:name="_Toc25173872"/>
+      <w:bookmarkStart w:id="19" w:name="_Toc25173872"/>
       <w:r>
         <w:rPr>
           <w:noProof/>
@@ -7592,7 +7587,7 @@
       <w:r>
         <w:t>Übersicht</w:t>
       </w:r>
-      <w:bookmarkEnd w:id="15"/>
+      <w:bookmarkEnd w:id="19"/>
     </w:p>
     <w:p>
       <w:pPr>
@@ -7745,7 +7740,7 @@
                               </w:rPr>
                               <w:fldChar w:fldCharType="separate"/>
                             </w:r>
-                            <w:bookmarkStart w:id="16" w:name="_Toc25173898"/>
+                            <w:bookmarkStart w:id="20" w:name="_Toc25173898"/>
                             <w:r>
                               <w:rPr>
                                 <w:noProof/>
@@ -7764,7 +7759,7 @@
                               </w:rPr>
                               <w:t xml:space="preserve"> Übersicht-Diagramm</w:t>
                             </w:r>
-                            <w:bookmarkEnd w:id="16"/>
+                            <w:bookmarkEnd w:id="20"/>
                           </w:p>
                         </w:txbxContent>
                       </wps:txbx>
@@ -7814,7 +7809,7 @@
                         </w:rPr>
                         <w:fldChar w:fldCharType="separate"/>
                       </w:r>
-                      <w:bookmarkStart w:id="23" w:name="_Toc25173898"/>
+                      <w:bookmarkStart w:id="21" w:name="_Toc25173898"/>
                       <w:r>
                         <w:rPr>
                           <w:noProof/>
@@ -7833,7 +7828,7 @@
                         </w:rPr>
                         <w:t xml:space="preserve"> Übersicht-Diagramm</w:t>
                       </w:r>
-                      <w:bookmarkEnd w:id="23"/>
+                      <w:bookmarkEnd w:id="21"/>
                     </w:p>
                   </w:txbxContent>
                 </v:textbox>
@@ -7943,12 +7938,12 @@
         <w:pStyle w:val="berschrift2"/>
         <w:jc w:val="both"/>
       </w:pPr>
-      <w:bookmarkStart w:id="17" w:name="_Toc25173873"/>
+      <w:bookmarkStart w:id="22" w:name="_Toc25173873"/>
       <w:r>
         <w:lastRenderedPageBreak/>
         <w:t>Verlauf</w:t>
       </w:r>
-      <w:bookmarkEnd w:id="17"/>
+      <w:bookmarkEnd w:id="22"/>
     </w:p>
     <w:p>
       <w:pPr>
@@ -8128,7 +8123,7 @@
                               </w:rPr>
                               <w:fldChar w:fldCharType="separate"/>
                             </w:r>
-                            <w:bookmarkStart w:id="18" w:name="_Toc25173899"/>
+                            <w:bookmarkStart w:id="23" w:name="_Toc25173899"/>
                             <w:r>
                               <w:rPr>
                                 <w:noProof/>
@@ -8147,7 +8142,7 @@
                               </w:rPr>
                               <w:t xml:space="preserve"> Verlauf-Diagramm</w:t>
                             </w:r>
-                            <w:bookmarkEnd w:id="18"/>
+                            <w:bookmarkEnd w:id="23"/>
                           </w:p>
                         </w:txbxContent>
                       </wps:txbx>
@@ -8197,7 +8192,7 @@
                         </w:rPr>
                         <w:fldChar w:fldCharType="separate"/>
                       </w:r>
-                      <w:bookmarkStart w:id="26" w:name="_Toc25173899"/>
+                      <w:bookmarkStart w:id="24" w:name="_Toc25173899"/>
                       <w:r>
                         <w:rPr>
                           <w:noProof/>
@@ -8216,7 +8211,7 @@
                         </w:rPr>
                         <w:t xml:space="preserve"> Verlauf-Diagramm</w:t>
                       </w:r>
-                      <w:bookmarkEnd w:id="26"/>
+                      <w:bookmarkEnd w:id="24"/>
                     </w:p>
                   </w:txbxContent>
                 </v:textbox>
@@ -8462,11 +8457,11 @@
         <w:pStyle w:val="berschrift2"/>
         <w:jc w:val="both"/>
       </w:pPr>
-      <w:bookmarkStart w:id="19" w:name="_Toc25173874"/>
+      <w:bookmarkStart w:id="25" w:name="_Toc25173874"/>
       <w:r>
         <w:t>Einstellungen</w:t>
       </w:r>
-      <w:bookmarkEnd w:id="19"/>
+      <w:bookmarkEnd w:id="25"/>
     </w:p>
     <w:p>
       <w:pPr>
@@ -9028,7 +9023,7 @@
                               </w:rPr>
                               <w:fldChar w:fldCharType="separate"/>
                             </w:r>
-                            <w:bookmarkStart w:id="20" w:name="_Toc25173900"/>
+                            <w:bookmarkStart w:id="26" w:name="_Toc25173900"/>
                             <w:r>
                               <w:rPr>
                                 <w:noProof/>
@@ -9047,7 +9042,7 @@
                               </w:rPr>
                               <w:t xml:space="preserve"> Einstellungen</w:t>
                             </w:r>
-                            <w:bookmarkEnd w:id="20"/>
+                            <w:bookmarkEnd w:id="26"/>
                           </w:p>
                         </w:txbxContent>
                       </wps:txbx>
@@ -9097,7 +9092,7 @@
                         </w:rPr>
                         <w:fldChar w:fldCharType="separate"/>
                       </w:r>
-                      <w:bookmarkStart w:id="29" w:name="_Toc25173900"/>
+                      <w:bookmarkStart w:id="27" w:name="_Toc25173900"/>
                       <w:r>
                         <w:rPr>
                           <w:noProof/>
@@ -9116,7 +9111,7 @@
                         </w:rPr>
                         <w:t xml:space="preserve"> Einstellungen</w:t>
                       </w:r>
-                      <w:bookmarkEnd w:id="29"/>
+                      <w:bookmarkEnd w:id="27"/>
                     </w:p>
                   </w:txbxContent>
                 </v:textbox>
@@ -9146,11 +9141,11 @@
         <w:pStyle w:val="berschrift2"/>
         <w:jc w:val="both"/>
       </w:pPr>
-      <w:bookmarkStart w:id="21" w:name="_Toc25173875"/>
+      <w:bookmarkStart w:id="28" w:name="_Toc25173875"/>
       <w:r>
         <w:t>Über</w:t>
       </w:r>
-      <w:bookmarkEnd w:id="21"/>
+      <w:bookmarkEnd w:id="28"/>
     </w:p>
     <w:p>
       <w:pPr>
@@ -9200,22 +9195,22 @@
         <w:pStyle w:val="berschrift1"/>
         <w:jc w:val="both"/>
       </w:pPr>
-      <w:bookmarkStart w:id="22" w:name="_Toc25173876"/>
+      <w:bookmarkStart w:id="29" w:name="_Toc25173876"/>
       <w:r>
         <w:t>Datenverwaltung</w:t>
       </w:r>
-      <w:bookmarkEnd w:id="22"/>
+      <w:bookmarkEnd w:id="29"/>
     </w:p>
     <w:p>
       <w:pPr>
         <w:pStyle w:val="berschrift2"/>
         <w:jc w:val="both"/>
       </w:pPr>
-      <w:bookmarkStart w:id="23" w:name="_Toc25173877"/>
+      <w:bookmarkStart w:id="30" w:name="_Toc25173877"/>
       <w:r>
         <w:t>Tabelle</w:t>
       </w:r>
-      <w:bookmarkEnd w:id="23"/>
+      <w:bookmarkEnd w:id="30"/>
     </w:p>
     <w:p>
       <w:pPr>
@@ -9922,11 +9917,11 @@
         <w:pStyle w:val="berschrift2"/>
         <w:jc w:val="both"/>
       </w:pPr>
-      <w:bookmarkStart w:id="24" w:name="_Toc25173878"/>
+      <w:bookmarkStart w:id="31" w:name="_Toc25173878"/>
       <w:r>
         <w:t>Fach</w:t>
       </w:r>
-      <w:bookmarkEnd w:id="24"/>
+      <w:bookmarkEnd w:id="31"/>
     </w:p>
     <w:p>
       <w:pPr>
@@ -10246,11 +10241,11 @@
         <w:pStyle w:val="berschrift2"/>
         <w:jc w:val="both"/>
       </w:pPr>
-      <w:bookmarkStart w:id="25" w:name="_Toc25173879"/>
+      <w:bookmarkStart w:id="32" w:name="_Toc25173879"/>
       <w:r>
         <w:t>Note</w:t>
       </w:r>
-      <w:bookmarkEnd w:id="25"/>
+      <w:bookmarkEnd w:id="32"/>
     </w:p>
     <w:p>
       <w:pPr>
@@ -10533,21 +10528,21 @@
         <w:pStyle w:val="berschrift1"/>
         <w:jc w:val="both"/>
       </w:pPr>
-      <w:bookmarkStart w:id="26" w:name="_Toc25173880"/>
+      <w:bookmarkStart w:id="33" w:name="_Toc25173880"/>
       <w:r>
         <w:t>Ausblick</w:t>
       </w:r>
-      <w:bookmarkEnd w:id="26"/>
+      <w:bookmarkEnd w:id="33"/>
     </w:p>
     <w:p>
       <w:pPr>
         <w:pStyle w:val="berschrift2"/>
       </w:pPr>
-      <w:bookmarkStart w:id="27" w:name="_Toc25173881"/>
+      <w:bookmarkStart w:id="34" w:name="_Toc25173881"/>
       <w:r>
         <w:t>Verlauf</w:t>
       </w:r>
-      <w:bookmarkEnd w:id="27"/>
+      <w:bookmarkEnd w:id="34"/>
     </w:p>
     <w:p>
       <w:pPr>
@@ -10627,11 +10622,11 @@
       <w:pPr>
         <w:pStyle w:val="berschrift2"/>
       </w:pPr>
-      <w:bookmarkStart w:id="28" w:name="_Toc25173882"/>
+      <w:bookmarkStart w:id="35" w:name="_Toc25173882"/>
       <w:r>
         <w:t>Einstellungen</w:t>
       </w:r>
-      <w:bookmarkEnd w:id="28"/>
+      <w:bookmarkEnd w:id="35"/>
     </w:p>
     <w:p>
       <w:pPr>
@@ -10683,11 +10678,11 @@
       <w:pPr>
         <w:pStyle w:val="berschrift2"/>
       </w:pPr>
-      <w:bookmarkStart w:id="29" w:name="_Toc25173883"/>
+      <w:bookmarkStart w:id="36" w:name="_Toc25173883"/>
       <w:r>
         <w:t>Datenverwaltung</w:t>
       </w:r>
-      <w:bookmarkEnd w:id="29"/>
+      <w:bookmarkEnd w:id="36"/>
     </w:p>
     <w:p>
       <w:pPr>
@@ -10713,11 +10708,11 @@
       <w:pPr>
         <w:pStyle w:val="berschrift2"/>
       </w:pPr>
-      <w:bookmarkStart w:id="30" w:name="_Toc25173884"/>
+      <w:bookmarkStart w:id="37" w:name="_Toc25173884"/>
       <w:r>
         <w:t>Vorschau</w:t>
       </w:r>
-      <w:bookmarkEnd w:id="30"/>
+      <w:bookmarkEnd w:id="37"/>
     </w:p>
     <w:p>
       <w:pPr>
@@ -10736,11 +10731,11 @@
       <w:pPr>
         <w:pStyle w:val="berschrift2"/>
       </w:pPr>
-      <w:bookmarkStart w:id="31" w:name="_Toc25173885"/>
+      <w:bookmarkStart w:id="38" w:name="_Toc25173885"/>
       <w:r>
         <w:t>Fehlerbehebung</w:t>
       </w:r>
-      <w:bookmarkEnd w:id="31"/>
+      <w:bookmarkEnd w:id="38"/>
     </w:p>
     <w:p>
       <w:pPr>
@@ -10808,22 +10803,22 @@
         <w:pStyle w:val="berschrift1"/>
         <w:jc w:val="both"/>
       </w:pPr>
-      <w:bookmarkStart w:id="32" w:name="_Toc25173886"/>
+      <w:bookmarkStart w:id="39" w:name="_Toc25173886"/>
       <w:r>
         <w:t>Material</w:t>
       </w:r>
-      <w:bookmarkEnd w:id="32"/>
+      <w:bookmarkEnd w:id="39"/>
     </w:p>
     <w:p>
       <w:pPr>
         <w:pStyle w:val="berschrift2"/>
         <w:jc w:val="both"/>
       </w:pPr>
-      <w:bookmarkStart w:id="33" w:name="_Toc25173887"/>
+      <w:bookmarkStart w:id="40" w:name="_Toc25173887"/>
       <w:r>
         <w:t>Google Play Store</w:t>
       </w:r>
-      <w:bookmarkEnd w:id="33"/>
+      <w:bookmarkEnd w:id="40"/>
     </w:p>
     <w:p>
       <w:pPr>
@@ -10911,11 +10906,11 @@
         <w:pStyle w:val="berschrift2"/>
         <w:jc w:val="both"/>
       </w:pPr>
-      <w:bookmarkStart w:id="34" w:name="_Toc25173888"/>
+      <w:bookmarkStart w:id="41" w:name="_Toc25173888"/>
       <w:r>
         <w:t>GitHub</w:t>
       </w:r>
-      <w:bookmarkEnd w:id="34"/>
+      <w:bookmarkEnd w:id="41"/>
     </w:p>
     <w:p>
       <w:pPr>
@@ -11091,11 +11086,11 @@
         <w:pStyle w:val="berschrift2"/>
         <w:jc w:val="both"/>
       </w:pPr>
-      <w:bookmarkStart w:id="35" w:name="_Toc25173889"/>
+      <w:bookmarkStart w:id="42" w:name="_Toc25173889"/>
       <w:r>
         <w:t>Grafik</w:t>
       </w:r>
-      <w:bookmarkEnd w:id="35"/>
+      <w:bookmarkEnd w:id="42"/>
     </w:p>
     <w:p>
       <w:pPr>
@@ -11340,11 +11335,11 @@
       <w:pPr>
         <w:pStyle w:val="berschrift2"/>
       </w:pPr>
-      <w:bookmarkStart w:id="36" w:name="_Toc25173890"/>
+      <w:bookmarkStart w:id="43" w:name="_Toc25173890"/>
       <w:r>
         <w:t>Konzept</w:t>
       </w:r>
-      <w:bookmarkEnd w:id="36"/>
+      <w:bookmarkEnd w:id="43"/>
     </w:p>
     <w:p>
       <w:pPr>
@@ -11420,11 +11415,11 @@
         <w:pStyle w:val="berschrift2"/>
         <w:jc w:val="both"/>
       </w:pPr>
-      <w:bookmarkStart w:id="37" w:name="_Toc25173891"/>
+      <w:bookmarkStart w:id="44" w:name="_Toc25173891"/>
       <w:r>
         <w:t>Referenzen</w:t>
       </w:r>
-      <w:bookmarkEnd w:id="37"/>
+      <w:bookmarkEnd w:id="44"/>
     </w:p>
     <w:p>
       <w:pPr>
@@ -11708,11 +11703,67 @@
       <w:pPr>
         <w:pStyle w:val="berschrift2"/>
       </w:pPr>
-      <w:bookmarkStart w:id="38" w:name="_Toc25173892"/>
+      <w:r>
+        <w:t>Danksagung</w:t>
+      </w:r>
+    </w:p>
+    <w:p>
+      <w:pPr>
+        <w:jc w:val="both"/>
+      </w:pPr>
+      <w:r>
+        <w:t xml:space="preserve">Vielen </w:t>
+      </w:r>
+      <w:r>
+        <w:t>D</w:t>
+      </w:r>
+      <w:r>
+        <w:t>ank an Joel Helbling, für das exzellente Feedback</w:t>
+      </w:r>
+      <w:r>
+        <w:t>,</w:t>
+      </w:r>
+      <w:r>
+        <w:t xml:space="preserve"> </w:t>
+      </w:r>
+      <w:r>
+        <w:t>an Simon Paul</w:t>
+      </w:r>
+      <w:r>
+        <w:t>,</w:t>
+      </w:r>
+      <w:r>
+        <w:t xml:space="preserve"> für die gründliche Korrektur und an Rainer Steiger</w:t>
+      </w:r>
+      <w:r>
+        <w:t>,</w:t>
+      </w:r>
+      <w:r>
+        <w:t xml:space="preserve"> für die </w:t>
+      </w:r>
+      <w:r>
+        <w:t xml:space="preserve">unterstützende </w:t>
+      </w:r>
+      <w:r>
+        <w:t>Betreuung meiner Arbeit.</w:t>
+      </w:r>
+      <w:bookmarkStart w:id="45" w:name="_GoBack"/>
+      <w:bookmarkEnd w:id="45"/>
+    </w:p>
+    <w:p>
+      <w:pPr>
+        <w:jc w:val="both"/>
+      </w:pPr>
+    </w:p>
+    <w:p>
+      <w:pPr>
+        <w:pStyle w:val="berschrift2"/>
+      </w:pPr>
+      <w:bookmarkStart w:id="46" w:name="_Toc25173892"/>
       <w:r>
         <w:t>Abbildungen</w:t>
       </w:r>
-      <w:bookmarkEnd w:id="38"/>
+      <w:bookmarkEnd w:id="46"/>
     </w:p>
     <w:p>
       <w:pPr>
@@ -14389,7 +14440,7 @@
 </file>
 
 <file path=customXml/itemProps1.xml><?xml version="1.0" encoding="utf-8"?>
-<ds:datastoreItem xmlns:ds="http://schemas.openxmlformats.org/officeDocument/2006/customXml" ds:itemID="{7971D97E-540C-4F2C-B1AA-1A21D21EC163}">
+<ds:datastoreItem xmlns:ds="http://schemas.openxmlformats.org/officeDocument/2006/customXml" ds:itemID="{198ABFA0-B995-4FA0-902E-7BAEA22424F5}">
   <ds:schemaRefs>
     <ds:schemaRef ds:uri="http://schemas.openxmlformats.org/officeDocument/2006/bibliography"/>
   </ds:schemaRefs>

</xml_diff>